<commit_message>
rapport PAE - partie fonctionnalités
+ rapport d'activités partie Iulian
</commit_message>
<xml_diff>
--- a/UC/rapport PAE - partie fonctionnalités.docx
+++ b/UC/rapport PAE - partie fonctionnalités.docx
@@ -450,6 +450,120 @@
     <w:p/>
     <w:p/>
     <w:p/>
+    <w:p/>
+    <w:p/>
+    <w:p/>
+    <w:p/>
+    <w:p/>
+    <w:p/>
+    <w:p>
+      <w:pPr>
+        <w:pStyle w:val="Titre1"/>
+      </w:pPr>
+    </w:p>
+    <w:p>
+      <w:pPr>
+        <w:pStyle w:val="Titre1"/>
+      </w:pPr>
+    </w:p>
+    <w:p>
+      <w:pPr>
+        <w:pStyle w:val="Titre1"/>
+      </w:pPr>
+      <w:r>
+        <w:t>Rapport d'activités</w:t>
+      </w:r>
+    </w:p>
+    <w:p/>
+    <w:p>
+      <w:pPr>
+        <w:pStyle w:val="Titre2"/>
+      </w:pPr>
+      <w:proofErr w:type="spellStart"/>
+      <w:r>
+        <w:t>Avram</w:t>
+      </w:r>
+      <w:proofErr w:type="spellEnd"/>
+      <w:r>
+        <w:t xml:space="preserve"> </w:t>
+      </w:r>
+      <w:proofErr w:type="spellStart"/>
+      <w:r>
+        <w:t>Iulian</w:t>
+      </w:r>
+      <w:proofErr w:type="spellEnd"/>
+    </w:p>
+    <w:p/>
+    <w:p>
+      <w:pPr>
+        <w:rPr>
+          <w:i/>
+        </w:rPr>
+      </w:pPr>
+      <w:r>
+        <w:rPr>
+          <w:i/>
+        </w:rPr>
+        <w:t>"</w:t>
+      </w:r>
+      <w:r>
+        <w:rPr>
+          <w:i/>
+        </w:rPr>
+        <w:t xml:space="preserve">En plus de la participation </w:t>
+      </w:r>
+      <w:r>
+        <w:rPr>
+          <w:i/>
+        </w:rPr>
+        <w:t>à</w:t>
+      </w:r>
+      <w:r>
+        <w:rPr>
+          <w:i/>
+        </w:rPr>
+        <w:t xml:space="preserve"> tous les cours, j'ai fais le diagramme des UC (60 minutes) et la partie "Fonctionnalités" du rapport </w:t>
+      </w:r>
+      <w:r>
+        <w:rPr>
+          <w:i/>
+        </w:rPr>
+        <w:t>(60 minutes) et ma partie pour le rapport d'activités(5 minutes).</w:t>
+      </w:r>
+    </w:p>
+    <w:p>
+      <w:pPr>
+        <w:rPr>
+          <w:i/>
+        </w:rPr>
+      </w:pPr>
+      <w:r>
+        <w:rPr>
+          <w:i/>
+        </w:rPr>
+        <w:t xml:space="preserve">En classe, j'ai relu l'appel d'offre et avec l'ensemble du groupe on a choisi un nom pour notre application de plus durant les cours on a tous donné des conseils à Pawel pour améliorer les </w:t>
+      </w:r>
+      <w:proofErr w:type="spellStart"/>
+      <w:r>
+        <w:rPr>
+          <w:i/>
+        </w:rPr>
+        <w:t>IHMs</w:t>
+      </w:r>
+      <w:proofErr w:type="spellEnd"/>
+      <w:r>
+        <w:rPr>
+          <w:i/>
+        </w:rPr>
+        <w:t>.</w:t>
+      </w:r>
+      <w:r>
+        <w:rPr>
+          <w:i/>
+        </w:rPr>
+        <w:t>"</w:t>
+      </w:r>
+    </w:p>
     <w:sectPr>
       <w:pgSz w:w="11906" w:h="16838"/>
       <w:pgMar w:top="1417" w:right="1417" w:bottom="1417" w:left="1417" w:header="708" w:footer="708" w:gutter="0"/>

</xml_diff>